<commit_message>
Calidad: lab 6 completo
</commit_message>
<xml_diff>
--- a/calidad-pruebas-software/programa-6/Documentos/Checklist de Apoyo para el Postmortem PSP2.1.docx
+++ b/calidad-pruebas-software/programa-6/Documentos/Checklist de Apoyo para el Postmortem PSP2.1.docx
@@ -1,6 +1,6 @@
 
 <file path=word/document.xml><?xml version="1.0" encoding="utf-8"?>
-<w:document xmlns:wpc="http://schemas.microsoft.com/office/word/2010/wordprocessingCanvas" xmlns:cx="http://schemas.microsoft.com/office/drawing/2014/chartex" xmlns:cx1="http://schemas.microsoft.com/office/drawing/2015/9/8/chartex" xmlns:cx2="http://schemas.microsoft.com/office/drawing/2015/10/21/chartex" xmlns:cx3="http://schemas.microsoft.com/office/drawing/2016/5/9/chartex" xmlns:cx4="http://schemas.microsoft.com/office/drawing/2016/5/10/chartex" xmlns:cx5="http://schemas.microsoft.com/office/drawing/2016/5/11/chartex" xmlns:cx6="http://schemas.microsoft.com/office/drawing/2016/5/12/chartex" xmlns:cx7="http://schemas.microsoft.com/office/drawing/2016/5/13/chartex" xmlns:cx8="http://schemas.microsoft.com/office/drawing/2016/5/14/chartex" xmlns:mc="http://schemas.openxmlformats.org/markup-compatibility/2006" xmlns:aink="http://schemas.microsoft.com/office/drawing/2016/ink" xmlns:am3d="http://schemas.microsoft.com/office/drawing/2017/model3d" xmlns:o="urn:schemas-microsoft-com:office:office" xmlns:r="http://schemas.openxmlformats.org/officeDocument/2006/relationships" xmlns:m="http://schemas.openxmlformats.org/officeDocument/2006/math" xmlns:v="urn:schemas-microsoft-com:vml" xmlns:wp14="http://schemas.microsoft.com/office/word/2010/wordprocessingDrawing" xmlns:wp="http://schemas.openxmlformats.org/drawingml/2006/wordprocessingDrawing" xmlns:w10="urn:schemas-microsoft-com:office:word" xmlns:w="http://schemas.openxmlformats.org/wordprocessingml/2006/main" xmlns:w14="http://schemas.microsoft.com/office/word/2010/wordml" xmlns:w15="http://schemas.microsoft.com/office/word/2012/wordml" xmlns:w16cid="http://schemas.microsoft.com/office/word/2016/wordml/cid" xmlns:w16se="http://schemas.microsoft.com/office/word/2015/wordml/symex" xmlns:wpg="http://schemas.microsoft.com/office/word/2010/wordprocessingGroup" xmlns:wpi="http://schemas.microsoft.com/office/word/2010/wordprocessingInk" xmlns:wne="http://schemas.microsoft.com/office/word/2006/wordml" xmlns:wps="http://schemas.microsoft.com/office/word/2010/wordprocessingShape" mc:Ignorable="w14 w15 w16se w16cid wp14">
+<w:document xmlns:wpc="http://schemas.microsoft.com/office/word/2010/wordprocessingCanvas" xmlns:cx="http://schemas.microsoft.com/office/drawing/2014/chartex" xmlns:cx1="http://schemas.microsoft.com/office/drawing/2015/9/8/chartex" xmlns:cx2="http://schemas.microsoft.com/office/drawing/2015/10/21/chartex" xmlns:cx3="http://schemas.microsoft.com/office/drawing/2016/5/9/chartex" xmlns:cx4="http://schemas.microsoft.com/office/drawing/2016/5/10/chartex" xmlns:cx5="http://schemas.microsoft.com/office/drawing/2016/5/11/chartex" xmlns:cx6="http://schemas.microsoft.com/office/drawing/2016/5/12/chartex" xmlns:cx7="http://schemas.microsoft.com/office/drawing/2016/5/13/chartex" xmlns:cx8="http://schemas.microsoft.com/office/drawing/2016/5/14/chartex" xmlns:mc="http://schemas.openxmlformats.org/markup-compatibility/2006" xmlns:aink="http://schemas.microsoft.com/office/drawing/2016/ink" xmlns:am3d="http://schemas.microsoft.com/office/drawing/2017/model3d" xmlns:o="urn:schemas-microsoft-com:office:office" xmlns:r="http://schemas.openxmlformats.org/officeDocument/2006/relationships" xmlns:m="http://schemas.openxmlformats.org/officeDocument/2006/math" xmlns:v="urn:schemas-microsoft-com:vml" xmlns:wp14="http://schemas.microsoft.com/office/word/2010/wordprocessingDrawing" xmlns:wp="http://schemas.openxmlformats.org/drawingml/2006/wordprocessingDrawing" xmlns:w10="urn:schemas-microsoft-com:office:word" xmlns:w="http://schemas.openxmlformats.org/wordprocessingml/2006/main" xmlns:w14="http://schemas.microsoft.com/office/word/2010/wordml" xmlns:w15="http://schemas.microsoft.com/office/word/2012/wordml" xmlns:w16cex="http://schemas.microsoft.com/office/word/2018/wordml/cex" xmlns:w16cid="http://schemas.microsoft.com/office/word/2016/wordml/cid" xmlns:w16="http://schemas.microsoft.com/office/word/2018/wordml" xmlns:w16sdtdh="http://schemas.microsoft.com/office/word/2020/wordml/sdtdatahash" xmlns:w16se="http://schemas.microsoft.com/office/word/2015/wordml/symex" xmlns:wpg="http://schemas.microsoft.com/office/word/2010/wordprocessingGroup" xmlns:wpi="http://schemas.microsoft.com/office/word/2010/wordprocessingInk" xmlns:wne="http://schemas.microsoft.com/office/word/2006/wordml" xmlns:wps="http://schemas.microsoft.com/office/word/2010/wordprocessingShape" mc:Ignorable="w14 w15 w16se w16cid w16 w16cex w16sdtdh wp14">
   <w:body>
     <w:p>
       <w:pPr>
@@ -320,6 +320,12 @@
                 <w:rFonts w:asciiTheme="minorHAnsi" w:hAnsiTheme="minorHAnsi" w:cs="Arial"/>
               </w:rPr>
             </w:pPr>
+            <w:r>
+              <w:rPr>
+                <w:rFonts w:asciiTheme="minorHAnsi" w:hAnsiTheme="minorHAnsi" w:cs="Arial"/>
+              </w:rPr>
+              <w:t>David Alejandro Martínez Tristán</w:t>
+            </w:r>
           </w:p>
         </w:tc>
       </w:tr>
@@ -1284,6 +1290,14 @@
                 <w:lang w:eastAsia="es-MX"/>
               </w:rPr>
             </w:pPr>
+            <w:r>
+              <w:rPr>
+                <w:rFonts w:asciiTheme="minorHAnsi" w:eastAsia="Times New Roman" w:hAnsiTheme="minorHAnsi" w:cs="Arial"/>
+                <w:color w:val="000000"/>
+                <w:lang w:eastAsia="es-MX"/>
+              </w:rPr>
+              <w:t>X</w:t>
+            </w:r>
           </w:p>
         </w:tc>
         <w:tc>
@@ -1446,6 +1460,14 @@
                 <w:lang w:eastAsia="es-MX"/>
               </w:rPr>
             </w:pPr>
+            <w:r>
+              <w:rPr>
+                <w:rFonts w:asciiTheme="minorHAnsi" w:eastAsia="Times New Roman" w:hAnsiTheme="minorHAnsi" w:cs="Arial"/>
+                <w:color w:val="000000"/>
+                <w:lang w:eastAsia="es-MX"/>
+              </w:rPr>
+              <w:t>X</w:t>
+            </w:r>
           </w:p>
         </w:tc>
         <w:tc>
@@ -1710,6 +1732,14 @@
                 <w:lang w:eastAsia="es-MX"/>
               </w:rPr>
             </w:pPr>
+            <w:r>
+              <w:rPr>
+                <w:rFonts w:asciiTheme="minorHAnsi" w:eastAsia="Times New Roman" w:hAnsiTheme="minorHAnsi" w:cs="Arial"/>
+                <w:color w:val="000000"/>
+                <w:lang w:eastAsia="es-MX"/>
+              </w:rPr>
+              <w:t>X</w:t>
+            </w:r>
           </w:p>
         </w:tc>
         <w:tc>
@@ -1976,6 +2006,14 @@
                 <w:lang w:eastAsia="es-MX"/>
               </w:rPr>
             </w:pPr>
+            <w:r>
+              <w:rPr>
+                <w:rFonts w:asciiTheme="minorHAnsi" w:eastAsia="Times New Roman" w:hAnsiTheme="minorHAnsi" w:cs="Arial"/>
+                <w:color w:val="000000"/>
+                <w:lang w:eastAsia="es-MX"/>
+              </w:rPr>
+              <w:t>X</w:t>
+            </w:r>
           </w:p>
         </w:tc>
         <w:tc>
@@ -2456,6 +2494,14 @@
                 <w:lang w:eastAsia="es-MX"/>
               </w:rPr>
             </w:pPr>
+            <w:r>
+              <w:rPr>
+                <w:rFonts w:asciiTheme="minorHAnsi" w:eastAsia="Times New Roman" w:hAnsiTheme="minorHAnsi" w:cs="Arial"/>
+                <w:color w:val="000000"/>
+                <w:lang w:eastAsia="es-MX"/>
+              </w:rPr>
+              <w:t>X</w:t>
+            </w:r>
           </w:p>
         </w:tc>
         <w:tc>
@@ -2744,6 +2790,14 @@
                 <w:lang w:eastAsia="es-MX"/>
               </w:rPr>
             </w:pPr>
+            <w:r>
+              <w:rPr>
+                <w:rFonts w:asciiTheme="minorHAnsi" w:eastAsia="Times New Roman" w:hAnsiTheme="minorHAnsi" w:cs="Arial"/>
+                <w:color w:val="000000"/>
+                <w:lang w:eastAsia="es-MX"/>
+              </w:rPr>
+              <w:t>X</w:t>
+            </w:r>
           </w:p>
         </w:tc>
         <w:tc>
@@ -2992,6 +3046,14 @@
                 <w:lang w:eastAsia="es-MX"/>
               </w:rPr>
             </w:pPr>
+            <w:r>
+              <w:rPr>
+                <w:rFonts w:asciiTheme="minorHAnsi" w:eastAsia="Times New Roman" w:hAnsiTheme="minorHAnsi" w:cs="Arial"/>
+                <w:color w:val="000000"/>
+                <w:lang w:eastAsia="es-MX"/>
+              </w:rPr>
+              <w:t>X</w:t>
+            </w:r>
           </w:p>
         </w:tc>
         <w:tc>
@@ -3168,6 +3230,14 @@
                 <w:lang w:eastAsia="es-MX"/>
               </w:rPr>
             </w:pPr>
+            <w:r>
+              <w:rPr>
+                <w:rFonts w:asciiTheme="minorHAnsi" w:eastAsia="Times New Roman" w:hAnsiTheme="minorHAnsi" w:cs="Arial"/>
+                <w:color w:val="000000"/>
+                <w:lang w:eastAsia="es-MX"/>
+              </w:rPr>
+              <w:t>X</w:t>
+            </w:r>
           </w:p>
         </w:tc>
         <w:tc>
@@ -3504,6 +3574,14 @@
                 <w:lang w:eastAsia="es-MX"/>
               </w:rPr>
             </w:pPr>
+            <w:r>
+              <w:rPr>
+                <w:rFonts w:asciiTheme="minorHAnsi" w:eastAsia="Times New Roman" w:hAnsiTheme="minorHAnsi" w:cs="Arial"/>
+                <w:color w:val="000000"/>
+                <w:lang w:eastAsia="es-MX"/>
+              </w:rPr>
+              <w:t>X</w:t>
+            </w:r>
           </w:p>
         </w:tc>
         <w:tc>
@@ -4049,6 +4127,14 @@
                 <w:lang w:eastAsia="es-MX"/>
               </w:rPr>
             </w:pPr>
+            <w:r>
+              <w:rPr>
+                <w:rFonts w:asciiTheme="minorHAnsi" w:eastAsia="Times New Roman" w:hAnsiTheme="minorHAnsi" w:cs="Arial"/>
+                <w:color w:val="000000"/>
+                <w:lang w:eastAsia="es-MX"/>
+              </w:rPr>
+              <w:t>X</w:t>
+            </w:r>
           </w:p>
         </w:tc>
         <w:tc>
@@ -4179,6 +4265,14 @@
                 <w:lang w:eastAsia="es-MX"/>
               </w:rPr>
             </w:pPr>
+            <w:r>
+              <w:rPr>
+                <w:rFonts w:asciiTheme="minorHAnsi" w:eastAsia="Times New Roman" w:hAnsiTheme="minorHAnsi" w:cs="Arial"/>
+                <w:color w:val="000000"/>
+                <w:lang w:eastAsia="es-MX"/>
+              </w:rPr>
+              <w:t>X</w:t>
+            </w:r>
           </w:p>
         </w:tc>
         <w:tc>
@@ -4425,6 +4519,14 @@
                 <w:lang w:eastAsia="es-MX"/>
               </w:rPr>
             </w:pPr>
+            <w:r>
+              <w:rPr>
+                <w:rFonts w:asciiTheme="minorHAnsi" w:eastAsia="Times New Roman" w:hAnsiTheme="minorHAnsi" w:cs="Arial"/>
+                <w:color w:val="000000"/>
+                <w:lang w:eastAsia="es-MX"/>
+              </w:rPr>
+              <w:t>X</w:t>
+            </w:r>
           </w:p>
         </w:tc>
         <w:tc>
@@ -4635,6 +4737,14 @@
                 <w:lang w:eastAsia="es-MX"/>
               </w:rPr>
             </w:pPr>
+            <w:r>
+              <w:rPr>
+                <w:rFonts w:asciiTheme="minorHAnsi" w:eastAsia="Times New Roman" w:hAnsiTheme="minorHAnsi" w:cs="Arial"/>
+                <w:color w:val="000000"/>
+                <w:lang w:eastAsia="es-MX"/>
+              </w:rPr>
+              <w:t>X</w:t>
+            </w:r>
           </w:p>
         </w:tc>
         <w:tc>
@@ -4907,6 +5017,14 @@
                 <w:lang w:eastAsia="es-MX"/>
               </w:rPr>
             </w:pPr>
+            <w:r>
+              <w:rPr>
+                <w:rFonts w:asciiTheme="minorHAnsi" w:eastAsia="Times New Roman" w:hAnsiTheme="minorHAnsi" w:cs="Arial"/>
+                <w:color w:val="000000"/>
+                <w:lang w:eastAsia="es-MX"/>
+              </w:rPr>
+              <w:t>X</w:t>
+            </w:r>
           </w:p>
         </w:tc>
         <w:tc>
@@ -4987,6 +5105,14 @@
                 <w:lang w:eastAsia="es-MX"/>
               </w:rPr>
             </w:pPr>
+            <w:r>
+              <w:rPr>
+                <w:rFonts w:asciiTheme="minorHAnsi" w:eastAsia="Times New Roman" w:hAnsiTheme="minorHAnsi" w:cs="Arial"/>
+                <w:color w:val="000000"/>
+                <w:lang w:eastAsia="es-MX"/>
+              </w:rPr>
+              <w:t>X</w:t>
+            </w:r>
           </w:p>
         </w:tc>
         <w:tc>
@@ -5059,6 +5185,14 @@
                 <w:lang w:eastAsia="es-MX"/>
               </w:rPr>
             </w:pPr>
+            <w:r>
+              <w:rPr>
+                <w:rFonts w:asciiTheme="minorHAnsi" w:eastAsia="Times New Roman" w:hAnsiTheme="minorHAnsi" w:cs="Arial"/>
+                <w:color w:val="000000"/>
+                <w:lang w:eastAsia="es-MX"/>
+              </w:rPr>
+              <w:t>X</w:t>
+            </w:r>
           </w:p>
         </w:tc>
         <w:tc>
@@ -5264,6 +5398,14 @@
                 <w:lang w:eastAsia="es-MX"/>
               </w:rPr>
             </w:pPr>
+            <w:r>
+              <w:rPr>
+                <w:rFonts w:asciiTheme="minorHAnsi" w:eastAsia="Times New Roman" w:hAnsiTheme="minorHAnsi" w:cs="Arial"/>
+                <w:color w:val="000000"/>
+                <w:lang w:eastAsia="es-MX"/>
+              </w:rPr>
+              <w:t>No hubo defectos que requirieran repararse en ocasiones repetidas.</w:t>
+            </w:r>
           </w:p>
         </w:tc>
       </w:tr>
@@ -5287,6 +5429,14 @@
                 <w:lang w:eastAsia="es-MX"/>
               </w:rPr>
             </w:pPr>
+            <w:r>
+              <w:rPr>
+                <w:rFonts w:asciiTheme="minorHAnsi" w:eastAsia="Times New Roman" w:hAnsiTheme="minorHAnsi" w:cs="Arial"/>
+                <w:color w:val="000000"/>
+                <w:lang w:eastAsia="es-MX"/>
+              </w:rPr>
+              <w:t>X</w:t>
+            </w:r>
           </w:p>
         </w:tc>
         <w:tc>
@@ -5612,6 +5762,14 @@
                 <w:lang w:eastAsia="es-MX"/>
               </w:rPr>
             </w:pPr>
+            <w:r>
+              <w:rPr>
+                <w:rFonts w:asciiTheme="minorHAnsi" w:eastAsia="Times New Roman" w:hAnsiTheme="minorHAnsi" w:cs="Arial"/>
+                <w:color w:val="000000"/>
+                <w:lang w:eastAsia="es-MX"/>
+              </w:rPr>
+              <w:t>No hubo defectos inyectados en pruebas.</w:t>
+            </w:r>
           </w:p>
         </w:tc>
       </w:tr>
@@ -5635,6 +5793,14 @@
                 <w:lang w:eastAsia="es-MX"/>
               </w:rPr>
             </w:pPr>
+            <w:r>
+              <w:rPr>
+                <w:rFonts w:asciiTheme="minorHAnsi" w:eastAsia="Times New Roman" w:hAnsiTheme="minorHAnsi" w:cs="Arial"/>
+                <w:color w:val="000000"/>
+                <w:lang w:eastAsia="es-MX"/>
+              </w:rPr>
+              <w:t>X</w:t>
+            </w:r>
           </w:p>
         </w:tc>
         <w:tc>
@@ -5735,6 +5901,14 @@
                 <w:lang w:eastAsia="es-MX"/>
               </w:rPr>
             </w:pPr>
+            <w:r>
+              <w:rPr>
+                <w:rFonts w:asciiTheme="minorHAnsi" w:eastAsia="Times New Roman" w:hAnsiTheme="minorHAnsi" w:cs="Arial"/>
+                <w:color w:val="000000"/>
+                <w:lang w:eastAsia="es-MX"/>
+              </w:rPr>
+              <w:t>X</w:t>
+            </w:r>
           </w:p>
         </w:tc>
         <w:tc>
@@ -6051,6 +6225,7 @@
           <w:color w:val="000000"/>
           <w:lang w:eastAsia="es-MX"/>
         </w:rPr>
+        <w:lastRenderedPageBreak/>
         <w:t>Formato</w:t>
       </w:r>
       <w:r>
@@ -6330,6 +6505,14 @@
                 <w:lang w:eastAsia="es-MX"/>
               </w:rPr>
             </w:pPr>
+            <w:r>
+              <w:rPr>
+                <w:rFonts w:asciiTheme="minorHAnsi" w:eastAsia="Times New Roman" w:hAnsiTheme="minorHAnsi" w:cs="Arial"/>
+                <w:color w:val="000000"/>
+                <w:lang w:eastAsia="es-MX"/>
+              </w:rPr>
+              <w:t>X</w:t>
+            </w:r>
           </w:p>
         </w:tc>
         <w:tc>
@@ -6595,14 +6778,16 @@
               </w:rPr>
               <w:t>(</w:t>
             </w:r>
-            <w:r>
-              <w:rPr>
-                <w:rFonts w:asciiTheme="minorHAnsi" w:eastAsia="Times New Roman" w:hAnsiTheme="minorHAnsi" w:cs="Arial"/>
-                <w:color w:val="000000"/>
-                <w:lang w:val="en-US" w:eastAsia="es-MX"/>
+            <w:proofErr w:type="spellStart"/>
+            <w:r>
+              <w:rPr>
+                <w:rFonts w:asciiTheme="minorHAnsi" w:eastAsia="Times New Roman" w:hAnsiTheme="minorHAnsi" w:cs="Arial"/>
+                <w:color w:val="000000"/>
+                <w:lang w:eastAsia="es-MX"/>
               </w:rPr>
               <w:t>added</w:t>
             </w:r>
+            <w:proofErr w:type="spellEnd"/>
             <w:r>
               <w:rPr>
                 <w:rFonts w:asciiTheme="minorHAnsi" w:eastAsia="Times New Roman" w:hAnsiTheme="minorHAnsi" w:cs="Arial"/>
@@ -6684,6 +6869,14 @@
                 <w:lang w:eastAsia="es-MX"/>
               </w:rPr>
             </w:pPr>
+            <w:r>
+              <w:rPr>
+                <w:rFonts w:asciiTheme="minorHAnsi" w:eastAsia="Times New Roman" w:hAnsiTheme="minorHAnsi" w:cs="Arial"/>
+                <w:color w:val="000000"/>
+                <w:lang w:eastAsia="es-MX"/>
+              </w:rPr>
+              <w:t>X</w:t>
+            </w:r>
           </w:p>
         </w:tc>
         <w:tc>
@@ -7004,6 +7197,14 @@
                 <w:lang w:eastAsia="es-MX"/>
               </w:rPr>
             </w:pPr>
+            <w:r>
+              <w:rPr>
+                <w:rFonts w:asciiTheme="minorHAnsi" w:eastAsia="Times New Roman" w:hAnsiTheme="minorHAnsi" w:cs="Arial"/>
+                <w:color w:val="000000"/>
+                <w:lang w:eastAsia="es-MX"/>
+              </w:rPr>
+              <w:t>X</w:t>
+            </w:r>
           </w:p>
         </w:tc>
         <w:tc>
@@ -7380,14 +7581,16 @@
               </w:rPr>
               <w:t>(</w:t>
             </w:r>
-            <w:r>
-              <w:rPr>
-                <w:rFonts w:asciiTheme="minorHAnsi" w:eastAsia="Times New Roman" w:hAnsiTheme="minorHAnsi" w:cs="Arial"/>
-                <w:color w:val="000000"/>
-                <w:lang w:val="en-US" w:eastAsia="es-MX"/>
+            <w:proofErr w:type="spellStart"/>
+            <w:r>
+              <w:rPr>
+                <w:rFonts w:asciiTheme="minorHAnsi" w:eastAsia="Times New Roman" w:hAnsiTheme="minorHAnsi" w:cs="Arial"/>
+                <w:color w:val="000000"/>
+                <w:lang w:eastAsia="es-MX"/>
               </w:rPr>
               <w:t>added</w:t>
             </w:r>
+            <w:proofErr w:type="spellEnd"/>
             <w:r>
               <w:rPr>
                 <w:rFonts w:asciiTheme="minorHAnsi" w:eastAsia="Times New Roman" w:hAnsiTheme="minorHAnsi" w:cs="Arial"/>
@@ -7468,6 +7671,14 @@
                 <w:lang w:eastAsia="es-MX"/>
               </w:rPr>
             </w:pPr>
+            <w:r>
+              <w:rPr>
+                <w:rFonts w:asciiTheme="minorHAnsi" w:eastAsia="Times New Roman" w:hAnsiTheme="minorHAnsi" w:cs="Arial"/>
+                <w:color w:val="000000"/>
+                <w:lang w:eastAsia="es-MX"/>
+              </w:rPr>
+              <w:t>X</w:t>
+            </w:r>
           </w:p>
         </w:tc>
         <w:tc>
@@ -8012,6 +8223,14 @@
                 <w:lang w:eastAsia="es-MX"/>
               </w:rPr>
             </w:pPr>
+            <w:r>
+              <w:rPr>
+                <w:rFonts w:asciiTheme="minorHAnsi" w:eastAsia="Times New Roman" w:hAnsiTheme="minorHAnsi" w:cs="Arial"/>
+                <w:color w:val="000000"/>
+                <w:lang w:eastAsia="es-MX"/>
+              </w:rPr>
+              <w:t>X</w:t>
+            </w:r>
           </w:p>
         </w:tc>
         <w:tc>
@@ -8320,6 +8539,14 @@
                 <w:lang w:eastAsia="es-MX"/>
               </w:rPr>
             </w:pPr>
+            <w:r>
+              <w:rPr>
+                <w:rFonts w:asciiTheme="minorHAnsi" w:eastAsia="Times New Roman" w:hAnsiTheme="minorHAnsi" w:cs="Arial"/>
+                <w:color w:val="000000"/>
+                <w:lang w:eastAsia="es-MX"/>
+              </w:rPr>
+              <w:t>X</w:t>
+            </w:r>
           </w:p>
         </w:tc>
         <w:tc>
@@ -8745,7 +8972,24 @@
                 <w:color w:val="000000"/>
                 <w:lang w:eastAsia="es-MX"/>
               </w:rPr>
-              <w:t>BD=____________</w:t>
+              <w:t>BD=____</w:t>
+            </w:r>
+            <w:r>
+              <w:rPr>
+                <w:rFonts w:asciiTheme="minorHAnsi" w:eastAsia="Times New Roman" w:hAnsiTheme="minorHAnsi" w:cs="Arial"/>
+                <w:color w:val="000000"/>
+                <w:u w:val="single"/>
+                <w:lang w:eastAsia="es-MX"/>
+              </w:rPr>
+              <w:t>0</w:t>
+            </w:r>
+            <w:r>
+              <w:rPr>
+                <w:rFonts w:asciiTheme="minorHAnsi" w:eastAsia="Times New Roman" w:hAnsiTheme="minorHAnsi" w:cs="Arial"/>
+                <w:color w:val="000000"/>
+                <w:lang w:eastAsia="es-MX"/>
+              </w:rPr>
+              <w:t>_______</w:t>
             </w:r>
           </w:p>
           <w:p>
@@ -9084,7 +9328,24 @@
                 <w:color w:val="000000"/>
                 <w:lang w:eastAsia="es-MX"/>
               </w:rPr>
-              <w:t>BT=____________</w:t>
+              <w:t>BT=____</w:t>
+            </w:r>
+            <w:r>
+              <w:rPr>
+                <w:rFonts w:asciiTheme="minorHAnsi" w:eastAsia="Times New Roman" w:hAnsiTheme="minorHAnsi" w:cs="Arial"/>
+                <w:color w:val="000000"/>
+                <w:u w:val="single"/>
+                <w:lang w:eastAsia="es-MX"/>
+              </w:rPr>
+              <w:t>0</w:t>
+            </w:r>
+            <w:r>
+              <w:rPr>
+                <w:rFonts w:asciiTheme="minorHAnsi" w:eastAsia="Times New Roman" w:hAnsiTheme="minorHAnsi" w:cs="Arial"/>
+                <w:color w:val="000000"/>
+                <w:lang w:eastAsia="es-MX"/>
+              </w:rPr>
+              <w:t>_____</w:t>
             </w:r>
           </w:p>
           <w:p>
@@ -9283,6 +9544,14 @@
                 <w:lang w:eastAsia="es-MX"/>
               </w:rPr>
             </w:pPr>
+            <w:r>
+              <w:rPr>
+                <w:rFonts w:asciiTheme="minorHAnsi" w:eastAsia="Times New Roman" w:hAnsiTheme="minorHAnsi" w:cs="Arial"/>
+                <w:color w:val="000000"/>
+                <w:lang w:eastAsia="es-MX"/>
+              </w:rPr>
+              <w:t>BT – BD = 0</w:t>
+            </w:r>
           </w:p>
         </w:tc>
       </w:tr>
@@ -9306,6 +9575,14 @@
                 <w:lang w:eastAsia="es-MX"/>
               </w:rPr>
             </w:pPr>
+            <w:r>
+              <w:rPr>
+                <w:rFonts w:asciiTheme="minorHAnsi" w:eastAsia="Times New Roman" w:hAnsiTheme="minorHAnsi" w:cs="Arial"/>
+                <w:color w:val="000000"/>
+                <w:lang w:eastAsia="es-MX"/>
+              </w:rPr>
+              <w:t>X</w:t>
+            </w:r>
           </w:p>
         </w:tc>
         <w:tc>
@@ -9707,7 +9984,24 @@
                 <w:color w:val="000000"/>
                 <w:lang w:eastAsia="es-MX"/>
               </w:rPr>
-              <w:t>BD=____________</w:t>
+              <w:t>BD=____</w:t>
+            </w:r>
+            <w:r>
+              <w:rPr>
+                <w:rFonts w:asciiTheme="minorHAnsi" w:eastAsia="Times New Roman" w:hAnsiTheme="minorHAnsi" w:cs="Arial"/>
+                <w:color w:val="000000"/>
+                <w:u w:val="single"/>
+                <w:lang w:eastAsia="es-MX"/>
+              </w:rPr>
+              <w:t>0</w:t>
+            </w:r>
+            <w:r>
+              <w:rPr>
+                <w:rFonts w:asciiTheme="minorHAnsi" w:eastAsia="Times New Roman" w:hAnsiTheme="minorHAnsi" w:cs="Arial"/>
+                <w:color w:val="000000"/>
+                <w:lang w:eastAsia="es-MX"/>
+              </w:rPr>
+              <w:t>______</w:t>
             </w:r>
           </w:p>
           <w:p>
@@ -10046,7 +10340,24 @@
                 <w:color w:val="000000"/>
                 <w:lang w:eastAsia="es-MX"/>
               </w:rPr>
-              <w:t>BT=____________</w:t>
+              <w:t>BT=_____</w:t>
+            </w:r>
+            <w:r>
+              <w:rPr>
+                <w:rFonts w:asciiTheme="minorHAnsi" w:eastAsia="Times New Roman" w:hAnsiTheme="minorHAnsi" w:cs="Arial"/>
+                <w:color w:val="000000"/>
+                <w:u w:val="single"/>
+                <w:lang w:eastAsia="es-MX"/>
+              </w:rPr>
+              <w:t>8</w:t>
+            </w:r>
+            <w:r>
+              <w:rPr>
+                <w:rFonts w:asciiTheme="minorHAnsi" w:eastAsia="Times New Roman" w:hAnsiTheme="minorHAnsi" w:cs="Arial"/>
+                <w:color w:val="000000"/>
+                <w:lang w:eastAsia="es-MX"/>
+              </w:rPr>
+              <w:t>_____</w:t>
             </w:r>
           </w:p>
           <w:p>
@@ -10344,7 +10655,24 @@
                 <w:color w:val="000000"/>
                 <w:lang w:eastAsia="es-MX"/>
               </w:rPr>
-              <w:t>CP=____________</w:t>
+              <w:t>CP=_____</w:t>
+            </w:r>
+            <w:r>
+              <w:rPr>
+                <w:rFonts w:asciiTheme="minorHAnsi" w:eastAsia="Times New Roman" w:hAnsiTheme="minorHAnsi" w:cs="Arial"/>
+                <w:color w:val="000000"/>
+                <w:u w:val="single"/>
+                <w:lang w:eastAsia="es-MX"/>
+              </w:rPr>
+              <w:t>6</w:t>
+            </w:r>
+            <w:r>
+              <w:rPr>
+                <w:rFonts w:asciiTheme="minorHAnsi" w:eastAsia="Times New Roman" w:hAnsiTheme="minorHAnsi" w:cs="Arial"/>
+                <w:color w:val="000000"/>
+                <w:lang w:eastAsia="es-MX"/>
+              </w:rPr>
+              <w:t>_____</w:t>
             </w:r>
           </w:p>
           <w:p>
@@ -10535,6 +10863,14 @@
                 <w:lang w:eastAsia="es-MX"/>
               </w:rPr>
             </w:pPr>
+            <w:r>
+              <w:rPr>
+                <w:rFonts w:asciiTheme="minorHAnsi" w:eastAsia="Times New Roman" w:hAnsiTheme="minorHAnsi" w:cs="Arial"/>
+                <w:color w:val="000000"/>
+                <w:lang w:eastAsia="es-MX"/>
+              </w:rPr>
+              <w:t>BT – BD = 8</w:t>
+            </w:r>
           </w:p>
         </w:tc>
       </w:tr>
@@ -10558,6 +10894,14 @@
                 <w:lang w:eastAsia="es-MX"/>
               </w:rPr>
             </w:pPr>
+            <w:r>
+              <w:rPr>
+                <w:rFonts w:asciiTheme="minorHAnsi" w:eastAsia="Times New Roman" w:hAnsiTheme="minorHAnsi" w:cs="Arial"/>
+                <w:color w:val="000000"/>
+                <w:lang w:eastAsia="es-MX"/>
+              </w:rPr>
+              <w:t>X</w:t>
+            </w:r>
           </w:p>
         </w:tc>
         <w:tc>
@@ -10681,7 +11025,24 @@
                 <w:color w:val="000000"/>
                 <w:lang w:eastAsia="es-MX"/>
               </w:rPr>
-              <w:t>) y escríbelo aquí... AP=____________</w:t>
+              <w:t>) y escríbelo aquí... AP=_____</w:t>
+            </w:r>
+            <w:r>
+              <w:rPr>
+                <w:rFonts w:asciiTheme="minorHAnsi" w:eastAsia="Times New Roman" w:hAnsiTheme="minorHAnsi" w:cs="Arial"/>
+                <w:color w:val="000000"/>
+                <w:u w:val="single"/>
+                <w:lang w:eastAsia="es-MX"/>
+              </w:rPr>
+              <w:t>53</w:t>
+            </w:r>
+            <w:r>
+              <w:rPr>
+                <w:rFonts w:asciiTheme="minorHAnsi" w:eastAsia="Times New Roman" w:hAnsiTheme="minorHAnsi" w:cs="Arial"/>
+                <w:color w:val="000000"/>
+                <w:lang w:eastAsia="es-MX"/>
+              </w:rPr>
+              <w:t>_____</w:t>
             </w:r>
           </w:p>
           <w:p>
@@ -10807,7 +11168,24 @@
                 <w:color w:val="000000"/>
                 <w:lang w:eastAsia="es-MX"/>
               </w:rPr>
-              <w:t>y escríbelo aquí... AR=____________</w:t>
+              <w:t>y escríbelo aquí... AR=____</w:t>
+            </w:r>
+            <w:r>
+              <w:rPr>
+                <w:rFonts w:asciiTheme="minorHAnsi" w:eastAsia="Times New Roman" w:hAnsiTheme="minorHAnsi" w:cs="Arial"/>
+                <w:color w:val="000000"/>
+                <w:u w:val="single"/>
+                <w:lang w:eastAsia="es-MX"/>
+              </w:rPr>
+              <w:t>53</w:t>
+            </w:r>
+            <w:r>
+              <w:rPr>
+                <w:rFonts w:asciiTheme="minorHAnsi" w:eastAsia="Times New Roman" w:hAnsiTheme="minorHAnsi" w:cs="Arial"/>
+                <w:color w:val="000000"/>
+                <w:lang w:eastAsia="es-MX"/>
+              </w:rPr>
+              <w:t>_____</w:t>
             </w:r>
           </w:p>
           <w:p>
@@ -10878,6 +11256,14 @@
                 <w:lang w:eastAsia="es-MX"/>
               </w:rPr>
             </w:pPr>
+            <w:r>
+              <w:rPr>
+                <w:rFonts w:asciiTheme="minorHAnsi" w:eastAsia="Times New Roman" w:hAnsiTheme="minorHAnsi" w:cs="Arial"/>
+                <w:color w:val="000000"/>
+                <w:lang w:eastAsia="es-MX"/>
+              </w:rPr>
+              <w:t>AR – AP = 0</w:t>
+            </w:r>
           </w:p>
         </w:tc>
       </w:tr>
@@ -10901,6 +11287,14 @@
                 <w:lang w:eastAsia="es-MX"/>
               </w:rPr>
             </w:pPr>
+            <w:r>
+              <w:rPr>
+                <w:rFonts w:asciiTheme="minorHAnsi" w:eastAsia="Times New Roman" w:hAnsiTheme="minorHAnsi" w:cs="Arial"/>
+                <w:color w:val="000000"/>
+                <w:lang w:eastAsia="es-MX"/>
+              </w:rPr>
+              <w:t>X</w:t>
+            </w:r>
           </w:p>
         </w:tc>
         <w:tc>
@@ -11203,6 +11597,15 @@
                 <w:lang w:eastAsia="es-MX"/>
               </w:rPr>
             </w:pPr>
+            <w:r>
+              <w:rPr>
+                <w:rFonts w:asciiTheme="minorHAnsi" w:eastAsia="Times New Roman" w:hAnsiTheme="minorHAnsi" w:cs="Arial"/>
+                <w:color w:val="000000"/>
+                <w:lang w:eastAsia="es-MX"/>
+              </w:rPr>
+              <w:lastRenderedPageBreak/>
+              <w:t>X</w:t>
+            </w:r>
           </w:p>
         </w:tc>
         <w:tc>
@@ -11289,6 +11692,14 @@
                 <w:lang w:eastAsia="es-MX"/>
               </w:rPr>
             </w:pPr>
+            <w:r>
+              <w:rPr>
+                <w:rFonts w:asciiTheme="minorHAnsi" w:eastAsia="Times New Roman" w:hAnsiTheme="minorHAnsi" w:cs="Arial"/>
+                <w:color w:val="000000"/>
+                <w:lang w:eastAsia="es-MX"/>
+              </w:rPr>
+              <w:t>X</w:t>
+            </w:r>
           </w:p>
         </w:tc>
         <w:tc>
@@ -11375,6 +11786,14 @@
                 <w:lang w:eastAsia="es-MX"/>
               </w:rPr>
             </w:pPr>
+            <w:r>
+              <w:rPr>
+                <w:rFonts w:asciiTheme="minorHAnsi" w:eastAsia="Times New Roman" w:hAnsiTheme="minorHAnsi" w:cs="Arial"/>
+                <w:color w:val="000000"/>
+                <w:lang w:eastAsia="es-MX"/>
+              </w:rPr>
+              <w:t>X</w:t>
+            </w:r>
           </w:p>
         </w:tc>
         <w:tc>
@@ -11471,6 +11890,14 @@
                 <w:lang w:eastAsia="es-MX"/>
               </w:rPr>
             </w:pPr>
+            <w:r>
+              <w:rPr>
+                <w:rFonts w:asciiTheme="minorHAnsi" w:eastAsia="Times New Roman" w:hAnsiTheme="minorHAnsi" w:cs="Arial"/>
+                <w:color w:val="000000"/>
+                <w:lang w:eastAsia="es-MX"/>
+              </w:rPr>
+              <w:t>X</w:t>
+            </w:r>
           </w:p>
         </w:tc>
         <w:tc>
@@ -11761,6 +12188,14 @@
                 <w:lang w:eastAsia="es-MX"/>
               </w:rPr>
             </w:pPr>
+            <w:r>
+              <w:rPr>
+                <w:rFonts w:asciiTheme="minorHAnsi" w:eastAsia="Times New Roman" w:hAnsiTheme="minorHAnsi" w:cs="Arial"/>
+                <w:color w:val="000000"/>
+                <w:lang w:eastAsia="es-MX"/>
+              </w:rPr>
+              <w:t>X</w:t>
+            </w:r>
           </w:p>
         </w:tc>
         <w:tc>
@@ -11815,6 +12250,14 @@
                 <w:lang w:eastAsia="es-MX"/>
               </w:rPr>
             </w:pPr>
+            <w:r>
+              <w:rPr>
+                <w:rFonts w:asciiTheme="minorHAnsi" w:eastAsia="Times New Roman" w:hAnsiTheme="minorHAnsi" w:cs="Arial"/>
+                <w:color w:val="000000"/>
+                <w:lang w:eastAsia="es-MX"/>
+              </w:rPr>
+              <w:t>X</w:t>
+            </w:r>
           </w:p>
         </w:tc>
         <w:tc>
@@ -11869,6 +12312,14 @@
                 <w:lang w:eastAsia="es-MX"/>
               </w:rPr>
             </w:pPr>
+            <w:r>
+              <w:rPr>
+                <w:rFonts w:asciiTheme="minorHAnsi" w:eastAsia="Times New Roman" w:hAnsiTheme="minorHAnsi" w:cs="Arial"/>
+                <w:color w:val="000000"/>
+                <w:lang w:eastAsia="es-MX"/>
+              </w:rPr>
+              <w:t>X</w:t>
+            </w:r>
           </w:p>
         </w:tc>
         <w:tc>
@@ -12117,6 +12568,14 @@
                 <w:lang w:eastAsia="es-MX"/>
               </w:rPr>
             </w:pPr>
+            <w:r>
+              <w:rPr>
+                <w:rFonts w:asciiTheme="minorHAnsi" w:eastAsia="Times New Roman" w:hAnsiTheme="minorHAnsi" w:cs="Arial"/>
+                <w:color w:val="000000"/>
+                <w:lang w:eastAsia="es-MX"/>
+              </w:rPr>
+              <w:t>X</w:t>
+            </w:r>
           </w:p>
         </w:tc>
         <w:tc>
@@ -12171,6 +12630,14 @@
                 <w:lang w:eastAsia="es-MX"/>
               </w:rPr>
             </w:pPr>
+            <w:r>
+              <w:rPr>
+                <w:rFonts w:asciiTheme="minorHAnsi" w:eastAsia="Times New Roman" w:hAnsiTheme="minorHAnsi" w:cs="Arial"/>
+                <w:color w:val="000000"/>
+                <w:lang w:eastAsia="es-MX"/>
+              </w:rPr>
+              <w:t>X</w:t>
+            </w:r>
           </w:p>
         </w:tc>
         <w:tc>
@@ -12260,6 +12727,7 @@
           <w:sz w:val="36"/>
           <w:szCs w:val="32"/>
         </w:rPr>
+        <w:lastRenderedPageBreak/>
         <w:t>Parte 2: Mejora del Proceso</w:t>
       </w:r>
     </w:p>
@@ -12275,7 +12743,7 @@
     </w:p>
     <w:p>
       <w:pPr>
-        <w:pStyle w:val="ListParagraph"/>
+        <w:pStyle w:val="Prrafodelista"/>
         <w:numPr>
           <w:ilvl w:val="0"/>
           <w:numId w:val="2"/>
@@ -12295,17 +12763,15 @@
           <w:color w:val="2F5496"/>
           <w:sz w:val="24"/>
         </w:rPr>
-        <w:t>Analiza los datos del “Resumen del Plan” para encontrar</w:t>
-      </w:r>
-      <w:bookmarkStart w:id="0" w:name="_GoBack"/>
-      <w:bookmarkEnd w:id="0"/>
+        <w:t xml:space="preserve">Analiza los datos del “Resumen del Plan” para encontrar áreas de mejora </w:t>
+      </w:r>
       <w:r>
         <w:rPr>
           <w:rFonts w:asciiTheme="minorHAnsi" w:hAnsiTheme="minorHAnsi"/>
           <w:color w:val="2F5496"/>
           <w:sz w:val="24"/>
         </w:rPr>
-        <w:t xml:space="preserve"> áreas de mejora </w:t>
+        <w:t>personales</w:t>
       </w:r>
       <w:r>
         <w:rPr>
@@ -12313,7 +12779,7 @@
           <w:color w:val="2F5496"/>
           <w:sz w:val="24"/>
         </w:rPr>
-        <w:t>personales</w:t>
+        <w:t>.</w:t>
       </w:r>
       <w:r>
         <w:rPr>
@@ -12321,7 +12787,7 @@
           <w:color w:val="2F5496"/>
           <w:sz w:val="24"/>
         </w:rPr>
-        <w:t>.</w:t>
+        <w:t xml:space="preserve"> U</w:t>
       </w:r>
       <w:r>
         <w:rPr>
@@ -12329,7 +12795,7 @@
           <w:color w:val="2F5496"/>
           <w:sz w:val="24"/>
         </w:rPr>
-        <w:t xml:space="preserve"> U</w:t>
+        <w:t xml:space="preserve">tiliza </w:t>
       </w:r>
       <w:r>
         <w:rPr>
@@ -12337,7 +12803,7 @@
           <w:color w:val="2F5496"/>
           <w:sz w:val="24"/>
         </w:rPr>
-        <w:t xml:space="preserve">tiliza </w:t>
+        <w:t xml:space="preserve">la siguiente lista </w:t>
       </w:r>
       <w:r>
         <w:rPr>
@@ -12345,7 +12811,7 @@
           <w:color w:val="2F5496"/>
           <w:sz w:val="24"/>
         </w:rPr>
-        <w:t xml:space="preserve">la siguiente lista </w:t>
+        <w:t>para identifica</w:t>
       </w:r>
       <w:r>
         <w:rPr>
@@ -12353,7 +12819,7 @@
           <w:color w:val="2F5496"/>
           <w:sz w:val="24"/>
         </w:rPr>
-        <w:t>para identifica</w:t>
+        <w:t>r</w:t>
       </w:r>
       <w:r>
         <w:rPr>
@@ -12361,7 +12827,7 @@
           <w:color w:val="2F5496"/>
           <w:sz w:val="24"/>
         </w:rPr>
-        <w:t>r</w:t>
+        <w:t xml:space="preserve"> </w:t>
       </w:r>
       <w:r>
         <w:rPr>
@@ -12369,7 +12835,7 @@
           <w:color w:val="2F5496"/>
           <w:sz w:val="24"/>
         </w:rPr>
-        <w:t xml:space="preserve"> </w:t>
+        <w:t xml:space="preserve">posibles </w:t>
       </w:r>
       <w:r>
         <w:rPr>
@@ -12377,20 +12843,12 @@
           <w:color w:val="2F5496"/>
           <w:sz w:val="24"/>
         </w:rPr>
-        <w:t xml:space="preserve">posibles </w:t>
-      </w:r>
-      <w:r>
-        <w:rPr>
-          <w:rFonts w:asciiTheme="minorHAnsi" w:hAnsiTheme="minorHAnsi"/>
-          <w:color w:val="2F5496"/>
-          <w:sz w:val="24"/>
-        </w:rPr>
         <w:t>áreas de mejora:</w:t>
       </w:r>
     </w:p>
     <w:p>
       <w:pPr>
-        <w:pStyle w:val="ListParagraph"/>
+        <w:pStyle w:val="Prrafodelista"/>
         <w:numPr>
           <w:ilvl w:val="1"/>
           <w:numId w:val="2"/>
@@ -12433,7 +12891,7 @@
     </w:p>
     <w:p>
       <w:pPr>
-        <w:pStyle w:val="ListParagraph"/>
+        <w:pStyle w:val="Prrafodelista"/>
         <w:numPr>
           <w:ilvl w:val="1"/>
           <w:numId w:val="2"/>
@@ -12458,7 +12916,7 @@
     </w:p>
     <w:p>
       <w:pPr>
-        <w:pStyle w:val="ListParagraph"/>
+        <w:pStyle w:val="Prrafodelista"/>
         <w:numPr>
           <w:ilvl w:val="1"/>
           <w:numId w:val="2"/>
@@ -12483,7 +12941,7 @@
     </w:p>
     <w:p>
       <w:pPr>
-        <w:pStyle w:val="ListParagraph"/>
+        <w:pStyle w:val="Prrafodelista"/>
         <w:numPr>
           <w:ilvl w:val="1"/>
           <w:numId w:val="2"/>
@@ -12508,7 +12966,7 @@
     </w:p>
     <w:p>
       <w:pPr>
-        <w:pStyle w:val="ListParagraph"/>
+        <w:pStyle w:val="Prrafodelista"/>
         <w:numPr>
           <w:ilvl w:val="1"/>
           <w:numId w:val="2"/>
@@ -12533,7 +12991,7 @@
     </w:p>
     <w:p>
       <w:pPr>
-        <w:pStyle w:val="ListParagraph"/>
+        <w:pStyle w:val="Prrafodelista"/>
         <w:numPr>
           <w:ilvl w:val="1"/>
           <w:numId w:val="2"/>
@@ -12592,7 +13050,7 @@
     </w:p>
     <w:p>
       <w:pPr>
-        <w:pStyle w:val="ListParagraph"/>
+        <w:pStyle w:val="Prrafodelista"/>
         <w:numPr>
           <w:ilvl w:val="1"/>
           <w:numId w:val="2"/>
@@ -12635,7 +13093,7 @@
     </w:p>
     <w:p>
       <w:pPr>
-        <w:pStyle w:val="ListParagraph"/>
+        <w:pStyle w:val="Prrafodelista"/>
         <w:numPr>
           <w:ilvl w:val="1"/>
           <w:numId w:val="2"/>
@@ -12660,7 +13118,7 @@
     </w:p>
     <w:p>
       <w:pPr>
-        <w:pStyle w:val="ListParagraph"/>
+        <w:pStyle w:val="Prrafodelista"/>
         <w:numPr>
           <w:ilvl w:val="1"/>
           <w:numId w:val="2"/>
@@ -12685,7 +13143,7 @@
     </w:p>
     <w:p>
       <w:pPr>
-        <w:pStyle w:val="ListParagraph"/>
+        <w:pStyle w:val="Prrafodelista"/>
         <w:numPr>
           <w:ilvl w:val="1"/>
           <w:numId w:val="2"/>
@@ -12720,7 +13178,7 @@
     </w:p>
     <w:p>
       <w:pPr>
-        <w:pStyle w:val="ListParagraph"/>
+        <w:pStyle w:val="Prrafodelista"/>
         <w:numPr>
           <w:ilvl w:val="1"/>
           <w:numId w:val="2"/>
@@ -12745,7 +13203,7 @@
     </w:p>
     <w:p>
       <w:pPr>
-        <w:pStyle w:val="ListParagraph"/>
+        <w:pStyle w:val="Prrafodelista"/>
         <w:numPr>
           <w:ilvl w:val="1"/>
           <w:numId w:val="2"/>
@@ -12770,7 +13228,7 @@
     </w:p>
     <w:p>
       <w:pPr>
-        <w:pStyle w:val="ListParagraph"/>
+        <w:pStyle w:val="Prrafodelista"/>
         <w:numPr>
           <w:ilvl w:val="1"/>
           <w:numId w:val="2"/>
@@ -12795,7 +13253,7 @@
     </w:p>
     <w:p>
       <w:pPr>
-        <w:pStyle w:val="ListParagraph"/>
+        <w:pStyle w:val="Prrafodelista"/>
         <w:numPr>
           <w:ilvl w:val="1"/>
           <w:numId w:val="2"/>
@@ -12868,7 +13326,7 @@
     </w:p>
     <w:p>
       <w:pPr>
-        <w:pStyle w:val="ListParagraph"/>
+        <w:pStyle w:val="Prrafodelista"/>
         <w:numPr>
           <w:ilvl w:val="1"/>
           <w:numId w:val="2"/>
@@ -12897,7 +13355,7 @@
     </w:p>
     <w:p>
       <w:pPr>
-        <w:pStyle w:val="ListParagraph"/>
+        <w:pStyle w:val="Prrafodelista"/>
         <w:numPr>
           <w:ilvl w:val="0"/>
           <w:numId w:val="2"/>
@@ -12947,7 +13405,7 @@
     </w:p>
     <w:p>
       <w:pPr>
-        <w:pStyle w:val="ListParagraph"/>
+        <w:pStyle w:val="Prrafodelista"/>
         <w:numPr>
           <w:ilvl w:val="1"/>
           <w:numId w:val="2"/>
@@ -12996,7 +13454,7 @@
     </w:p>
     <w:p>
       <w:pPr>
-        <w:pStyle w:val="ListParagraph"/>
+        <w:pStyle w:val="Prrafodelista"/>
         <w:numPr>
           <w:ilvl w:val="1"/>
           <w:numId w:val="2"/>
@@ -13046,7 +13504,7 @@
 </file>
 
 <file path=word/numbering.xml><?xml version="1.0" encoding="utf-8"?>
-<w:numbering xmlns:wpc="http://schemas.microsoft.com/office/word/2010/wordprocessingCanvas" xmlns:cx="http://schemas.microsoft.com/office/drawing/2014/chartex" xmlns:cx1="http://schemas.microsoft.com/office/drawing/2015/9/8/chartex" xmlns:cx2="http://schemas.microsoft.com/office/drawing/2015/10/21/chartex" xmlns:cx3="http://schemas.microsoft.com/office/drawing/2016/5/9/chartex" xmlns:cx4="http://schemas.microsoft.com/office/drawing/2016/5/10/chartex" xmlns:cx5="http://schemas.microsoft.com/office/drawing/2016/5/11/chartex" xmlns:cx6="http://schemas.microsoft.com/office/drawing/2016/5/12/chartex" xmlns:cx7="http://schemas.microsoft.com/office/drawing/2016/5/13/chartex" xmlns:cx8="http://schemas.microsoft.com/office/drawing/2016/5/14/chartex" xmlns:mc="http://schemas.openxmlformats.org/markup-compatibility/2006" xmlns:aink="http://schemas.microsoft.com/office/drawing/2016/ink" xmlns:am3d="http://schemas.microsoft.com/office/drawing/2017/model3d" xmlns:o="urn:schemas-microsoft-com:office:office" xmlns:r="http://schemas.openxmlformats.org/officeDocument/2006/relationships" xmlns:m="http://schemas.openxmlformats.org/officeDocument/2006/math" xmlns:v="urn:schemas-microsoft-com:vml" xmlns:wp14="http://schemas.microsoft.com/office/word/2010/wordprocessingDrawing" xmlns:wp="http://schemas.openxmlformats.org/drawingml/2006/wordprocessingDrawing" xmlns:w10="urn:schemas-microsoft-com:office:word" xmlns:w="http://schemas.openxmlformats.org/wordprocessingml/2006/main" xmlns:w14="http://schemas.microsoft.com/office/word/2010/wordml" xmlns:w15="http://schemas.microsoft.com/office/word/2012/wordml" xmlns:w16cid="http://schemas.microsoft.com/office/word/2016/wordml/cid" xmlns:w16se="http://schemas.microsoft.com/office/word/2015/wordml/symex" xmlns:wpg="http://schemas.microsoft.com/office/word/2010/wordprocessingGroup" xmlns:wpi="http://schemas.microsoft.com/office/word/2010/wordprocessingInk" xmlns:wne="http://schemas.microsoft.com/office/word/2006/wordml" xmlns:wps="http://schemas.microsoft.com/office/word/2010/wordprocessingShape" mc:Ignorable="w14 w15 w16se w16cid wp14">
+<w:numbering xmlns:wpc="http://schemas.microsoft.com/office/word/2010/wordprocessingCanvas" xmlns:cx="http://schemas.microsoft.com/office/drawing/2014/chartex" xmlns:cx1="http://schemas.microsoft.com/office/drawing/2015/9/8/chartex" xmlns:cx2="http://schemas.microsoft.com/office/drawing/2015/10/21/chartex" xmlns:cx3="http://schemas.microsoft.com/office/drawing/2016/5/9/chartex" xmlns:cx4="http://schemas.microsoft.com/office/drawing/2016/5/10/chartex" xmlns:cx5="http://schemas.microsoft.com/office/drawing/2016/5/11/chartex" xmlns:cx6="http://schemas.microsoft.com/office/drawing/2016/5/12/chartex" xmlns:cx7="http://schemas.microsoft.com/office/drawing/2016/5/13/chartex" xmlns:cx8="http://schemas.microsoft.com/office/drawing/2016/5/14/chartex" xmlns:mc="http://schemas.openxmlformats.org/markup-compatibility/2006" xmlns:aink="http://schemas.microsoft.com/office/drawing/2016/ink" xmlns:am3d="http://schemas.microsoft.com/office/drawing/2017/model3d" xmlns:o="urn:schemas-microsoft-com:office:office" xmlns:r="http://schemas.openxmlformats.org/officeDocument/2006/relationships" xmlns:m="http://schemas.openxmlformats.org/officeDocument/2006/math" xmlns:v="urn:schemas-microsoft-com:vml" xmlns:wp14="http://schemas.microsoft.com/office/word/2010/wordprocessingDrawing" xmlns:wp="http://schemas.openxmlformats.org/drawingml/2006/wordprocessingDrawing" xmlns:w10="urn:schemas-microsoft-com:office:word" xmlns:w="http://schemas.openxmlformats.org/wordprocessingml/2006/main" xmlns:w14="http://schemas.microsoft.com/office/word/2010/wordml" xmlns:w15="http://schemas.microsoft.com/office/word/2012/wordml" xmlns:w16cex="http://schemas.microsoft.com/office/word/2018/wordml/cex" xmlns:w16cid="http://schemas.microsoft.com/office/word/2016/wordml/cid" xmlns:w16="http://schemas.microsoft.com/office/word/2018/wordml" xmlns:w16sdtdh="http://schemas.microsoft.com/office/word/2020/wordml/sdtdatahash" xmlns:w16se="http://schemas.microsoft.com/office/word/2015/wordml/symex" xmlns:wpg="http://schemas.microsoft.com/office/word/2010/wordprocessingGroup" xmlns:wpi="http://schemas.microsoft.com/office/word/2010/wordprocessingInk" xmlns:wne="http://schemas.microsoft.com/office/word/2006/wordml" xmlns:wps="http://schemas.microsoft.com/office/word/2010/wordprocessingShape" mc:Ignorable="w14 w15 w16se w16cid w16 w16cex w16sdtdh wp14">
   <w:abstractNum w:abstractNumId="0" w15:restartNumberingAfterBreak="0">
     <w:nsid w:val="73EE41D0"/>
     <w:multiLevelType w:val="hybridMultilevel"/>
@@ -13256,7 +13714,7 @@
 </file>
 
 <file path=word/styles.xml><?xml version="1.0" encoding="utf-8"?>
-<w:styles xmlns:mc="http://schemas.openxmlformats.org/markup-compatibility/2006" xmlns:r="http://schemas.openxmlformats.org/officeDocument/2006/relationships" xmlns:w="http://schemas.openxmlformats.org/wordprocessingml/2006/main" xmlns:w14="http://schemas.microsoft.com/office/word/2010/wordml" xmlns:w15="http://schemas.microsoft.com/office/word/2012/wordml" xmlns:w16cid="http://schemas.microsoft.com/office/word/2016/wordml/cid" xmlns:w16se="http://schemas.microsoft.com/office/word/2015/wordml/symex" mc:Ignorable="w14 w15 w16se w16cid">
+<w:styles xmlns:mc="http://schemas.openxmlformats.org/markup-compatibility/2006" xmlns:r="http://schemas.openxmlformats.org/officeDocument/2006/relationships" xmlns:w="http://schemas.openxmlformats.org/wordprocessingml/2006/main" xmlns:w14="http://schemas.microsoft.com/office/word/2010/wordml" xmlns:w15="http://schemas.microsoft.com/office/word/2012/wordml" xmlns:w16cex="http://schemas.microsoft.com/office/word/2018/wordml/cex" xmlns:w16cid="http://schemas.microsoft.com/office/word/2016/wordml/cid" xmlns:w16="http://schemas.microsoft.com/office/word/2018/wordml" xmlns:w16sdtdh="http://schemas.microsoft.com/office/word/2020/wordml/sdtdatahash" xmlns:w16se="http://schemas.microsoft.com/office/word/2015/wordml/symex" mc:Ignorable="w14 w15 w16se w16cid w16 w16cex w16sdtdh">
   <w:docDefaults>
     <w:rPrDefault>
       <w:rPr>
@@ -13266,7 +13724,7 @@
     </w:rPrDefault>
     <w:pPrDefault/>
   </w:docDefaults>
-  <w:latentStyles w:defLockedState="0" w:defUIPriority="99" w:defSemiHidden="0" w:defUnhideWhenUsed="0" w:defQFormat="0" w:count="375">
+  <w:latentStyles w:defLockedState="0" w:defUIPriority="99" w:defSemiHidden="0" w:defUnhideWhenUsed="0" w:defQFormat="0" w:count="376">
     <w:lsdException w:name="Normal" w:uiPriority="0" w:qFormat="1"/>
     <w:lsdException w:name="heading 1" w:uiPriority="9" w:qFormat="1"/>
     <w:lsdException w:name="heading 2" w:semiHidden="1" w:uiPriority="9" w:unhideWhenUsed="1" w:qFormat="1"/>
@@ -13372,7 +13830,6 @@
     <w:lsdException w:name="HTML Sample" w:semiHidden="1" w:unhideWhenUsed="1"/>
     <w:lsdException w:name="HTML Typewriter" w:semiHidden="1" w:unhideWhenUsed="1"/>
     <w:lsdException w:name="HTML Variable" w:semiHidden="1" w:unhideWhenUsed="1"/>
-    <w:lsdException w:name="Normal Table" w:semiHidden="1" w:unhideWhenUsed="1"/>
     <w:lsdException w:name="annotation subject" w:semiHidden="1" w:unhideWhenUsed="1"/>
     <w:lsdException w:name="No List" w:semiHidden="1" w:unhideWhenUsed="1"/>
     <w:lsdException w:name="Outline List 1" w:semiHidden="1" w:unhideWhenUsed="1"/>
@@ -13419,10 +13876,8 @@
     <w:lsdException w:name="Table Subtle 2" w:semiHidden="1" w:unhideWhenUsed="1"/>
     <w:lsdException w:name="Table Web 1" w:semiHidden="1" w:unhideWhenUsed="1"/>
     <w:lsdException w:name="Table Web 2" w:semiHidden="1" w:unhideWhenUsed="1"/>
-    <w:lsdException w:name="Table Web 3" w:semiHidden="1" w:unhideWhenUsed="1"/>
     <w:lsdException w:name="Balloon Text" w:semiHidden="1" w:unhideWhenUsed="1"/>
     <w:lsdException w:name="Table Grid" w:uiPriority="59"/>
-    <w:lsdException w:name="Table Theme" w:semiHidden="1" w:unhideWhenUsed="1"/>
     <w:lsdException w:name="Placeholder Text" w:semiHidden="1"/>
     <w:lsdException w:name="No Spacing" w:uiPriority="1" w:qFormat="1"/>
     <w:lsdException w:name="Light Shading" w:uiPriority="60"/>
@@ -13642,6 +14097,7 @@
     <w:lsdException w:name="Smart Hyperlink" w:semiHidden="1" w:unhideWhenUsed="1"/>
     <w:lsdException w:name="Hashtag" w:semiHidden="1" w:unhideWhenUsed="1"/>
     <w:lsdException w:name="Unresolved Mention" w:semiHidden="1" w:unhideWhenUsed="1"/>
+    <w:lsdException w:name="Smart Link" w:semiHidden="1" w:unhideWhenUsed="1"/>
   </w:latentStyles>
   <w:style w:type="paragraph" w:default="1" w:styleId="Normal">
     <w:name w:val="Normal"/>
@@ -13655,13 +14111,13 @@
       <w:lang w:eastAsia="en-US"/>
     </w:rPr>
   </w:style>
-  <w:style w:type="character" w:default="1" w:styleId="DefaultParagraphFont">
+  <w:style w:type="character" w:default="1" w:styleId="Fuentedeprrafopredeter">
     <w:name w:val="Default Paragraph Font"/>
     <w:uiPriority w:val="1"/>
     <w:semiHidden/>
     <w:unhideWhenUsed/>
   </w:style>
-  <w:style w:type="table" w:default="1" w:styleId="TableNormal">
+  <w:style w:type="table" w:default="1" w:styleId="Tablanormal">
     <w:name w:val="Normal Table"/>
     <w:uiPriority w:val="99"/>
     <w:semiHidden/>
@@ -13676,15 +14132,15 @@
       </w:tblCellMar>
     </w:tblPr>
   </w:style>
-  <w:style w:type="numbering" w:default="1" w:styleId="NoList">
+  <w:style w:type="numbering" w:default="1" w:styleId="Sinlista">
     <w:name w:val="No List"/>
     <w:uiPriority w:val="99"/>
     <w:semiHidden/>
     <w:unhideWhenUsed/>
   </w:style>
-  <w:style w:type="table" w:styleId="TableGrid">
+  <w:style w:type="table" w:styleId="Tablaconcuadrcula">
     <w:name w:val="Table Grid"/>
-    <w:basedOn w:val="TableNormal"/>
+    <w:basedOn w:val="Tablanormal"/>
     <w:uiPriority w:val="59"/>
     <w:rsid w:val="009E5164"/>
     <w:tblPr>
@@ -13698,7 +14154,7 @@
       </w:tblBorders>
     </w:tblPr>
   </w:style>
-  <w:style w:type="paragraph" w:styleId="ListParagraph">
+  <w:style w:type="paragraph" w:styleId="Prrafodelista">
     <w:name w:val="List Paragraph"/>
     <w:basedOn w:val="Normal"/>
     <w:uiPriority w:val="34"/>

</xml_diff>